<commit_message>
Updated Short Use Case Descriptions (again) and edited Full Use Case Description 1, according to the decisions made by the team.
</commit_message>
<xml_diff>
--- a/documents/Use Case Descriptions/Full Use case Description 1 - Add an Error.docx
+++ b/documents/Use Case Descriptions/Full Use case Description 1 - Add an Error.docx
@@ -202,7 +202,13 @@
         <w:t xml:space="preserve">The use case begins when </w:t>
       </w:r>
       <w:r>
-        <w:t>the user navigates to the screen where new error records are added.</w:t>
+        <w:t xml:space="preserve">the user </w:t>
+      </w:r>
+      <w:r>
+        <w:t>begins entering the error details in the form</w:t>
+      </w:r>
+      <w:r>
+        <w:t>.</w:t>
       </w:r>
     </w:p>
     <w:tbl>
@@ -322,6 +328,8 @@
               <w:pStyle w:val="ListParagraph"/>
               <w:ind w:left="0"/>
             </w:pPr>
+            <w:bookmarkStart w:id="0" w:name="_GoBack"/>
+            <w:bookmarkEnd w:id="0"/>
           </w:p>
         </w:tc>
         <w:tc>
@@ -513,10 +521,7 @@
         </w:numPr>
       </w:pPr>
       <w:r>
-        <w:t xml:space="preserve">Failure flow </w:t>
-      </w:r>
-      <w:r>
-        <w:t>2</w:t>
+        <w:t>Failure flow 2</w:t>
       </w:r>
     </w:p>
     <w:p>
@@ -525,13 +530,13 @@
         <w:ind w:left="792"/>
       </w:pPr>
       <w:r>
-        <w:t>If at step 2.</w:t>
-      </w:r>
-      <w:r>
-        <w:t>2</w:t>
-      </w:r>
-      <w:r>
-        <w:t xml:space="preserve"> of the normal flow the inputs are invalid, then</w:t>
+        <w:t xml:space="preserve">If at step 2.2 of the normal flow the </w:t>
+      </w:r>
+      <w:r>
+        <w:t>record fails to be added</w:t>
+      </w:r>
+      <w:r>
+        <w:t>, then</w:t>
       </w:r>
       <w:r>
         <w:t>:</w:t>
@@ -594,7 +599,7 @@
               <w:t>2.1</w:t>
             </w:r>
             <w:r>
-              <w:t>: The system displays a failure message to the user, indicating the problem</w:t>
+              <w:t>: The system displays a failure message to the user</w:t>
             </w:r>
             <w:r>
               <w:t>.</w:t>
@@ -743,17 +748,7 @@
         </w:tc>
       </w:tr>
     </w:tbl>
-    <w:p>
-      <w:pPr>
-        <w:pStyle w:val="ListParagraph"/>
-        <w:ind w:left="792"/>
-      </w:pPr>
-    </w:p>
-    <w:p>
-      <w:pPr>
-        <w:ind w:firstLine="360"/>
-      </w:pPr>
-    </w:p>
+    <w:p/>
     <w:p>
       <w:pPr>
         <w:pStyle w:val="ListParagraph"/>
@@ -767,113 +762,6 @@
           <w:szCs w:val="28"/>
         </w:rPr>
       </w:pPr>
-      <w:proofErr w:type="spellStart"/>
-      <w:r>
-        <w:rPr>
-          <w:color w:val="2E74B5" w:themeColor="accent1" w:themeShade="BF"/>
-          <w:sz w:val="28"/>
-          <w:szCs w:val="28"/>
-        </w:rPr>
-        <w:t>Subflows</w:t>
-      </w:r>
-      <w:proofErr w:type="spellEnd"/>
-    </w:p>
-    <w:p>
-      <w:pPr>
-        <w:pStyle w:val="ListParagraph"/>
-        <w:numPr>
-          <w:ilvl w:val="1"/>
-          <w:numId w:val="3"/>
-        </w:numPr>
-      </w:pPr>
-      <w:r>
-        <w:t>&lt;</w:t>
-      </w:r>
-      <w:proofErr w:type="spellStart"/>
-      <w:r>
-        <w:t>subflow</w:t>
-      </w:r>
-      <w:proofErr w:type="spellEnd"/>
-      <w:r>
-        <w:t xml:space="preserve"> 1&gt;</w:t>
-      </w:r>
-    </w:p>
-    <w:p>
-      <w:pPr>
-        <w:pStyle w:val="ListParagraph"/>
-        <w:ind w:left="792"/>
-      </w:pPr>
-    </w:p>
-    <w:p>
-      <w:pPr>
-        <w:pStyle w:val="ListParagraph"/>
-        <w:numPr>
-          <w:ilvl w:val="0"/>
-          <w:numId w:val="3"/>
-        </w:numPr>
-        <w:rPr>
-          <w:color w:val="2E74B5" w:themeColor="accent1" w:themeShade="BF"/>
-          <w:sz w:val="28"/>
-          <w:szCs w:val="28"/>
-        </w:rPr>
-      </w:pPr>
-      <w:r>
-        <w:rPr>
-          <w:color w:val="2E74B5" w:themeColor="accent1" w:themeShade="BF"/>
-          <w:sz w:val="28"/>
-          <w:szCs w:val="28"/>
-        </w:rPr>
-        <w:t>Key Scenarios</w:t>
-      </w:r>
-    </w:p>
-    <w:p>
-      <w:pPr>
-        <w:pStyle w:val="ListParagraph"/>
-        <w:numPr>
-          <w:ilvl w:val="1"/>
-          <w:numId w:val="3"/>
-        </w:numPr>
-      </w:pPr>
-      <w:r>
-        <w:t>&lt;scenario 1&gt;</w:t>
-      </w:r>
-    </w:p>
-    <w:p>
-      <w:pPr>
-        <w:pStyle w:val="ListParagraph"/>
-        <w:ind w:left="792"/>
-      </w:pPr>
-      <w:r>
-        <w:t>&lt;</w:t>
-      </w:r>
-      <w:proofErr w:type="gramStart"/>
-      <w:r>
-        <w:t>brief</w:t>
-      </w:r>
-      <w:proofErr w:type="gramEnd"/>
-      <w:r>
-        <w:t xml:space="preserve"> description&gt;</w:t>
-      </w:r>
-    </w:p>
-    <w:p>
-      <w:pPr>
-        <w:pStyle w:val="ListParagraph"/>
-        <w:ind w:left="792"/>
-      </w:pPr>
-    </w:p>
-    <w:p>
-      <w:pPr>
-        <w:pStyle w:val="ListParagraph"/>
-        <w:numPr>
-          <w:ilvl w:val="0"/>
-          <w:numId w:val="3"/>
-        </w:numPr>
-        <w:rPr>
-          <w:color w:val="2E74B5" w:themeColor="accent1" w:themeShade="BF"/>
-          <w:sz w:val="28"/>
-          <w:szCs w:val="28"/>
-        </w:rPr>
-      </w:pPr>
       <w:r>
         <w:rPr>
           <w:color w:val="2E74B5" w:themeColor="accent1" w:themeShade="BF"/>
@@ -892,52 +780,9 @@
         </w:numPr>
       </w:pPr>
       <w:r>
-        <w:t>The record of the error should be created and should be synced with the desktop server.</w:t>
-      </w:r>
-      <w:bookmarkStart w:id="0" w:name="_GoBack"/>
-      <w:bookmarkEnd w:id="0"/>
-    </w:p>
-    <w:p>
-      <w:pPr>
-        <w:pStyle w:val="ListParagraph"/>
-        <w:ind w:left="792"/>
-      </w:pPr>
-    </w:p>
-    <w:p>
-      <w:pPr>
-        <w:pStyle w:val="ListParagraph"/>
-        <w:numPr>
-          <w:ilvl w:val="0"/>
-          <w:numId w:val="3"/>
-        </w:numPr>
-        <w:rPr>
-          <w:color w:val="2E74B5" w:themeColor="accent1" w:themeShade="BF"/>
-          <w:sz w:val="28"/>
-          <w:szCs w:val="28"/>
-        </w:rPr>
-      </w:pPr>
-      <w:r>
-        <w:rPr>
-          <w:color w:val="2E74B5" w:themeColor="accent1" w:themeShade="BF"/>
-          <w:sz w:val="28"/>
-          <w:szCs w:val="28"/>
-        </w:rPr>
-        <w:t>Special Requirements</w:t>
-      </w:r>
-    </w:p>
-    <w:p>
-      <w:pPr>
-        <w:pStyle w:val="ListParagraph"/>
-        <w:numPr>
-          <w:ilvl w:val="1"/>
-          <w:numId w:val="3"/>
-        </w:numPr>
-      </w:pPr>
-      <w:r>
-        <w:t>&lt;special requirement 1&gt;</w:t>
-      </w:r>
-    </w:p>
-    <w:p/>
+        <w:t>The record of the error should be created and should be synced with the server.</w:t>
+      </w:r>
+    </w:p>
     <w:p>
       <w:pPr>
         <w:pStyle w:val="ListParagraph"/>

</xml_diff>

<commit_message>
Updated the first Full Use Case Description to change the target platform to a webpage.
</commit_message>
<xml_diff>
--- a/documents/Use Case Descriptions/Full Use case Description 1 - Add an Error.docx
+++ b/documents/Use Case Descriptions/Full Use case Description 1 - Add an Error.docx
@@ -62,7 +62,10 @@
         <w:ind w:left="1080"/>
       </w:pPr>
       <w:r>
-        <w:t>Wants to add an error they enter the error details into the app</w:t>
+        <w:t xml:space="preserve">Wants to add an error they enter the error details into the </w:t>
+      </w:r>
+      <w:r>
+        <w:t>web form</w:t>
       </w:r>
     </w:p>
     <w:p>
@@ -278,7 +281,13 @@
               <w:ind w:left="0"/>
             </w:pPr>
             <w:r>
-              <w:t>2.1: The system checks the details are valid (inputs are sanitised)</w:t>
+              <w:t xml:space="preserve">2.1: The </w:t>
+            </w:r>
+            <w:r>
+              <w:t>webpage sends the inputs</w:t>
+            </w:r>
+            <w:r>
+              <w:t xml:space="preserve"> to the server.</w:t>
             </w:r>
           </w:p>
         </w:tc>
@@ -305,44 +314,28 @@
               <w:ind w:left="0"/>
             </w:pPr>
             <w:r>
-              <w:t xml:space="preserve">2.2: The system adds a record to its internal </w:t>
-            </w:r>
-            <w:proofErr w:type="spellStart"/>
-            <w:r>
-              <w:t>SQLLite</w:t>
-            </w:r>
-            <w:proofErr w:type="spellEnd"/>
-            <w:r>
-              <w:t xml:space="preserve"> database</w:t>
-            </w:r>
-          </w:p>
-        </w:tc>
-      </w:tr>
-      <w:tr>
-        <w:tc>
-          <w:tcPr>
-            <w:tcW w:w="4508" w:type="dxa"/>
-          </w:tcPr>
-          <w:p>
-            <w:pPr>
-              <w:pStyle w:val="ListParagraph"/>
-              <w:ind w:left="0"/>
-            </w:pPr>
-            <w:bookmarkStart w:id="0" w:name="_GoBack"/>
-            <w:bookmarkEnd w:id="0"/>
-          </w:p>
-        </w:tc>
-        <w:tc>
-          <w:tcPr>
-            <w:tcW w:w="4508" w:type="dxa"/>
-          </w:tcPr>
-          <w:p>
-            <w:pPr>
-              <w:pStyle w:val="ListParagraph"/>
-              <w:ind w:left="0"/>
-            </w:pPr>
-            <w:r>
-              <w:t>2.3: The system sends the record to the externally hosted database.</w:t>
+              <w:t>2.</w:t>
+            </w:r>
+            <w:r>
+              <w:t>2</w:t>
+            </w:r>
+            <w:r>
+              <w:t>: The s</w:t>
+            </w:r>
+            <w:r>
+              <w:t>erver</w:t>
+            </w:r>
+            <w:r>
+              <w:t xml:space="preserve"> </w:t>
+            </w:r>
+            <w:r>
+              <w:t>checks the details are valid (inputs are sanitised)</w:t>
+            </w:r>
+            <w:r>
+              <w:t xml:space="preserve"> </w:t>
+            </w:r>
+            <w:r>
+              <w:t>and adds the record to the internal SQLite database.</w:t>
             </w:r>
           </w:p>
         </w:tc>
@@ -369,7 +362,25 @@
               <w:ind w:left="0"/>
             </w:pPr>
             <w:r>
-              <w:t>2.4: The system displays a success message to the user.</w:t>
+              <w:t>2.</w:t>
+            </w:r>
+            <w:r>
+              <w:t>3</w:t>
+            </w:r>
+            <w:r>
+              <w:t xml:space="preserve">: The </w:t>
+            </w:r>
+            <w:r>
+              <w:t>server</w:t>
+            </w:r>
+            <w:r>
+              <w:t xml:space="preserve"> </w:t>
+            </w:r>
+            <w:r>
+              <w:t>sends</w:t>
+            </w:r>
+            <w:r>
+              <w:t xml:space="preserve"> a success message to the user.</w:t>
             </w:r>
           </w:p>
         </w:tc>
@@ -439,13 +450,13 @@
         <w:t xml:space="preserve"> of the normal flow </w:t>
       </w:r>
       <w:r>
-        <w:t>the inputs are invalid,</w:t>
-      </w:r>
-      <w:r>
-        <w:t xml:space="preserve"> then</w:t>
-      </w:r>
-      <w:r>
-        <w:t>:</w:t>
+        <w:t xml:space="preserve">the </w:t>
+      </w:r>
+      <w:r>
+        <w:t>connection to the server is lost</w:t>
+      </w:r>
+      <w:r>
+        <w:t>, then:</w:t>
       </w:r>
     </w:p>
     <w:tbl>
@@ -505,13 +516,39 @@
               <w:t>1.1</w:t>
             </w:r>
             <w:r>
-              <w:t>: The system displays a failure message to the user, indicating the problem field.</w:t>
+              <w:t>: The s</w:t>
+            </w:r>
+            <w:r>
+              <w:t>erver</w:t>
+            </w:r>
+            <w:r>
+              <w:t xml:space="preserve"> </w:t>
+            </w:r>
+            <w:r>
+              <w:t>sends</w:t>
+            </w:r>
+            <w:r>
+              <w:t xml:space="preserve"> </w:t>
+            </w:r>
+            <w:r>
+              <w:t>an error</w:t>
+            </w:r>
+            <w:r>
+              <w:t xml:space="preserve"> message to the user, indicating the problem</w:t>
+            </w:r>
+            <w:r>
+              <w:t>.</w:t>
             </w:r>
           </w:p>
         </w:tc>
       </w:tr>
     </w:tbl>
-    <w:p/>
+    <w:p>
+      <w:pPr>
+        <w:pStyle w:val="ListParagraph"/>
+        <w:ind w:left="792"/>
+      </w:pPr>
+    </w:p>
     <w:p>
       <w:pPr>
         <w:pStyle w:val="ListParagraph"/>
@@ -521,7 +558,7 @@
         </w:numPr>
       </w:pPr>
       <w:r>
-        <w:t>Failure flow 2</w:t>
+        <w:t>Sync failure</w:t>
       </w:r>
     </w:p>
     <w:p>
@@ -530,10 +567,19 @@
         <w:ind w:left="792"/>
       </w:pPr>
       <w:r>
-        <w:t xml:space="preserve">If at step 2.2 of the normal flow the </w:t>
-      </w:r>
-      <w:r>
-        <w:t>record fails to be added</w:t>
+        <w:t>If at step 2.</w:t>
+      </w:r>
+      <w:r>
+        <w:t>2</w:t>
+      </w:r>
+      <w:r>
+        <w:t xml:space="preserve"> </w:t>
+      </w:r>
+      <w:r>
+        <w:t xml:space="preserve">of the normal flow the </w:t>
+      </w:r>
+      <w:r>
+        <w:t>record fails the sanity checks</w:t>
       </w:r>
       <w:r>
         <w:t>, then</w:t>
@@ -585,117 +631,9 @@
           <w:tcPr>
             <w:tcW w:w="4508" w:type="dxa"/>
           </w:tcPr>
-          <w:p/>
-        </w:tc>
-        <w:tc>
-          <w:tcPr>
-            <w:tcW w:w="4508" w:type="dxa"/>
-          </w:tcPr>
           <w:p>
             <w:r>
-              <w:t>2.</w:t>
-            </w:r>
-            <w:r>
-              <w:t>2.1</w:t>
-            </w:r>
-            <w:r>
-              <w:t>: The system displays a failure message to the user</w:t>
-            </w:r>
-            <w:r>
-              <w:t>.</w:t>
-            </w:r>
-          </w:p>
-        </w:tc>
-      </w:tr>
-    </w:tbl>
-    <w:p>
-      <w:pPr>
-        <w:pStyle w:val="ListParagraph"/>
-        <w:ind w:left="792"/>
-      </w:pPr>
-    </w:p>
-    <w:p>
-      <w:pPr>
-        <w:pStyle w:val="ListParagraph"/>
-        <w:ind w:left="792"/>
-      </w:pPr>
-    </w:p>
-    <w:p>
-      <w:pPr>
-        <w:pStyle w:val="ListParagraph"/>
-        <w:ind w:left="792"/>
-      </w:pPr>
-    </w:p>
-    <w:p>
-      <w:pPr>
-        <w:pStyle w:val="ListParagraph"/>
-        <w:ind w:left="792"/>
-      </w:pPr>
-    </w:p>
-    <w:p>
-      <w:pPr>
-        <w:pStyle w:val="ListParagraph"/>
-        <w:ind w:left="792"/>
-      </w:pPr>
-    </w:p>
-    <w:p>
-      <w:pPr>
-        <w:pStyle w:val="ListParagraph"/>
-        <w:numPr>
-          <w:ilvl w:val="1"/>
-          <w:numId w:val="3"/>
-        </w:numPr>
-      </w:pPr>
-      <w:r>
-        <w:lastRenderedPageBreak/>
-        <w:t>Sync failure</w:t>
-      </w:r>
-    </w:p>
-    <w:p>
-      <w:pPr>
-        <w:pStyle w:val="ListParagraph"/>
-        <w:ind w:left="792"/>
-      </w:pPr>
-      <w:r>
-        <w:t>If at step 2.</w:t>
-      </w:r>
-      <w:r>
-        <w:t xml:space="preserve">3 </w:t>
-      </w:r>
-      <w:r>
-        <w:t xml:space="preserve">of the normal flow the </w:t>
-      </w:r>
-      <w:r>
-        <w:t>local database fails to connect to the remote database</w:t>
-      </w:r>
-      <w:r>
-        <w:t>, then</w:t>
-      </w:r>
-      <w:r>
-        <w:t>:</w:t>
-      </w:r>
-    </w:p>
-    <w:tbl>
-      <w:tblPr>
-        <w:tblStyle w:val="TableGrid"/>
-        <w:tblW w:w="0" w:type="auto"/>
-        <w:tblLook w:val="04A0" w:firstRow="1" w:lastRow="0" w:firstColumn="1" w:lastColumn="0" w:noHBand="0" w:noVBand="1"/>
-      </w:tblPr>
-      <w:tblGrid>
-        <w:gridCol w:w="4508"/>
-        <w:gridCol w:w="4508"/>
-      </w:tblGrid>
-      <w:tr>
-        <w:tc>
-          <w:tcPr>
-            <w:tcW w:w="4508" w:type="dxa"/>
-          </w:tcPr>
-          <w:p>
-            <w:pPr>
-              <w:jc w:val="center"/>
-            </w:pPr>
-            <w:r>
-              <w:t>Actor</w:t>
+              <w:t xml:space="preserve"> </w:t>
             </w:r>
           </w:p>
         </w:tc>
@@ -704,45 +642,20 @@
             <w:tcW w:w="4508" w:type="dxa"/>
           </w:tcPr>
           <w:p>
-            <w:pPr>
-              <w:jc w:val="center"/>
-            </w:pPr>
-            <w:r>
-              <w:t>System</w:t>
-            </w:r>
-          </w:p>
-        </w:tc>
-      </w:tr>
-      <w:tr>
-        <w:tc>
-          <w:tcPr>
-            <w:tcW w:w="4508" w:type="dxa"/>
-          </w:tcPr>
-          <w:p>
-            <w:r>
-              <w:t xml:space="preserve"> </w:t>
-            </w:r>
-          </w:p>
-        </w:tc>
-        <w:tc>
-          <w:tcPr>
-            <w:tcW w:w="4508" w:type="dxa"/>
-          </w:tcPr>
-          <w:p>
-            <w:r>
-              <w:t>2.3.1</w:t>
-            </w:r>
-            <w:r>
-              <w:t xml:space="preserve">: The system displays a </w:t>
-            </w:r>
-            <w:r>
-              <w:t>notice</w:t>
-            </w:r>
-            <w:r>
-              <w:t>, indicating the problem</w:t>
-            </w:r>
-            <w:r>
-              <w:t>, and continues to attempt to connect in the background.</w:t>
+            <w:r>
+              <w:t>2.</w:t>
+            </w:r>
+            <w:r>
+              <w:t>2</w:t>
+            </w:r>
+            <w:r>
+              <w:t>.1</w:t>
+            </w:r>
+            <w:r>
+              <w:t xml:space="preserve">: The system </w:t>
+            </w:r>
+            <w:r>
+              <w:t>sends an error message to the user, indicating which fields failed which checks.</w:t>
             </w:r>
           </w:p>
         </w:tc>
@@ -780,20 +693,11 @@
         </w:numPr>
       </w:pPr>
       <w:r>
-        <w:t>The record of the error should be created and should be synced with the server.</w:t>
-      </w:r>
-    </w:p>
-    <w:p>
-      <w:pPr>
-        <w:pStyle w:val="ListParagraph"/>
-        <w:ind w:left="1440"/>
-      </w:pPr>
-    </w:p>
-    <w:p>
-      <w:pPr>
-        <w:pStyle w:val="ListParagraph"/>
-        <w:ind w:left="1440"/>
-      </w:pPr>
+        <w:t xml:space="preserve">The record of the error should be created </w:t>
+      </w:r>
+      <w:r>
+        <w:t>on the server.</w:t>
+      </w:r>
     </w:p>
     <w:p>
       <w:pPr>
@@ -802,7 +706,12 @@
       </w:pPr>
     </w:p>
     <w:sectPr>
-      <w:headerReference w:type="default" r:id="rId7"/>
+      <w:headerReference w:type="even" r:id="rId7"/>
+      <w:headerReference w:type="default" r:id="rId8"/>
+      <w:footerReference w:type="even" r:id="rId9"/>
+      <w:footerReference w:type="default" r:id="rId10"/>
+      <w:headerReference w:type="first" r:id="rId11"/>
+      <w:footerReference w:type="first" r:id="rId12"/>
       <w:pgSz w:w="11906" w:h="16838"/>
       <w:pgMar w:top="1440" w:right="1440" w:bottom="1440" w:left="1440" w:header="708" w:footer="708" w:gutter="0"/>
       <w:cols w:space="708"/>
@@ -837,6 +746,36 @@
 </w:endnotes>
 </file>
 
+<file path=word/footer1.xml><?xml version="1.0" encoding="utf-8"?>
+<w:ftr xmlns:wpc="http://schemas.microsoft.com/office/word/2010/wordprocessingCanvas" xmlns:mc="http://schemas.openxmlformats.org/markup-compatibility/2006" xmlns:o="urn:schemas-microsoft-com:office:office" xmlns:r="http://schemas.openxmlformats.org/officeDocument/2006/relationships" xmlns:m="http://schemas.openxmlformats.org/officeDocument/2006/math" xmlns:v="urn:schemas-microsoft-com:vml" xmlns:wp14="http://schemas.microsoft.com/office/word/2010/wordprocessingDrawing" xmlns:wp="http://schemas.openxmlformats.org/drawingml/2006/wordprocessingDrawing" xmlns:w10="urn:schemas-microsoft-com:office:word" xmlns:w="http://schemas.openxmlformats.org/wordprocessingml/2006/main" xmlns:w14="http://schemas.microsoft.com/office/word/2010/wordml" xmlns:w15="http://schemas.microsoft.com/office/word/2012/wordml" xmlns:wpg="http://schemas.microsoft.com/office/word/2010/wordprocessingGroup" xmlns:wpi="http://schemas.microsoft.com/office/word/2010/wordprocessingInk" xmlns:wne="http://schemas.microsoft.com/office/word/2006/wordml" xmlns:wps="http://schemas.microsoft.com/office/word/2010/wordprocessingShape" mc:Ignorable="w14 w15 wp14">
+  <w:p>
+    <w:pPr>
+      <w:pStyle w:val="Footer"/>
+    </w:pPr>
+  </w:p>
+</w:ftr>
+</file>
+
+<file path=word/footer2.xml><?xml version="1.0" encoding="utf-8"?>
+<w:ftr xmlns:wpc="http://schemas.microsoft.com/office/word/2010/wordprocessingCanvas" xmlns:mc="http://schemas.openxmlformats.org/markup-compatibility/2006" xmlns:o="urn:schemas-microsoft-com:office:office" xmlns:r="http://schemas.openxmlformats.org/officeDocument/2006/relationships" xmlns:m="http://schemas.openxmlformats.org/officeDocument/2006/math" xmlns:v="urn:schemas-microsoft-com:vml" xmlns:wp14="http://schemas.microsoft.com/office/word/2010/wordprocessingDrawing" xmlns:wp="http://schemas.openxmlformats.org/drawingml/2006/wordprocessingDrawing" xmlns:w10="urn:schemas-microsoft-com:office:word" xmlns:w="http://schemas.openxmlformats.org/wordprocessingml/2006/main" xmlns:w14="http://schemas.microsoft.com/office/word/2010/wordml" xmlns:w15="http://schemas.microsoft.com/office/word/2012/wordml" xmlns:wpg="http://schemas.microsoft.com/office/word/2010/wordprocessingGroup" xmlns:wpi="http://schemas.microsoft.com/office/word/2010/wordprocessingInk" xmlns:wne="http://schemas.microsoft.com/office/word/2006/wordml" xmlns:wps="http://schemas.microsoft.com/office/word/2010/wordprocessingShape" mc:Ignorable="w14 w15 wp14">
+  <w:p>
+    <w:pPr>
+      <w:pStyle w:val="Footer"/>
+    </w:pPr>
+  </w:p>
+</w:ftr>
+</file>
+
+<file path=word/footer3.xml><?xml version="1.0" encoding="utf-8"?>
+<w:ftr xmlns:wpc="http://schemas.microsoft.com/office/word/2010/wordprocessingCanvas" xmlns:mc="http://schemas.openxmlformats.org/markup-compatibility/2006" xmlns:o="urn:schemas-microsoft-com:office:office" xmlns:r="http://schemas.openxmlformats.org/officeDocument/2006/relationships" xmlns:m="http://schemas.openxmlformats.org/officeDocument/2006/math" xmlns:v="urn:schemas-microsoft-com:vml" xmlns:wp14="http://schemas.microsoft.com/office/word/2010/wordprocessingDrawing" xmlns:wp="http://schemas.openxmlformats.org/drawingml/2006/wordprocessingDrawing" xmlns:w10="urn:schemas-microsoft-com:office:word" xmlns:w="http://schemas.openxmlformats.org/wordprocessingml/2006/main" xmlns:w14="http://schemas.microsoft.com/office/word/2010/wordml" xmlns:w15="http://schemas.microsoft.com/office/word/2012/wordml" xmlns:wpg="http://schemas.microsoft.com/office/word/2010/wordprocessingGroup" xmlns:wpi="http://schemas.microsoft.com/office/word/2010/wordprocessingInk" xmlns:wne="http://schemas.microsoft.com/office/word/2006/wordml" xmlns:wps="http://schemas.microsoft.com/office/word/2010/wordprocessingShape" mc:Ignorable="w14 w15 wp14">
+  <w:p>
+    <w:pPr>
+      <w:pStyle w:val="Footer"/>
+    </w:pPr>
+  </w:p>
+</w:ftr>
+</file>
+
 <file path=word/footnotes.xml><?xml version="1.0" encoding="utf-8"?>
 <w:footnotes xmlns:wpc="http://schemas.microsoft.com/office/word/2010/wordprocessingCanvas" xmlns:mc="http://schemas.openxmlformats.org/markup-compatibility/2006" xmlns:o="urn:schemas-microsoft-com:office:office" xmlns:r="http://schemas.openxmlformats.org/officeDocument/2006/relationships" xmlns:m="http://schemas.openxmlformats.org/officeDocument/2006/math" xmlns:v="urn:schemas-microsoft-com:vml" xmlns:wp14="http://schemas.microsoft.com/office/word/2010/wordprocessingDrawing" xmlns:wp="http://schemas.openxmlformats.org/drawingml/2006/wordprocessingDrawing" xmlns:w10="urn:schemas-microsoft-com:office:word" xmlns:w="http://schemas.openxmlformats.org/wordprocessingml/2006/main" xmlns:w14="http://schemas.microsoft.com/office/word/2010/wordml" xmlns:w15="http://schemas.microsoft.com/office/word/2012/wordml" xmlns:wpg="http://schemas.microsoft.com/office/word/2010/wordprocessingGroup" xmlns:wpi="http://schemas.microsoft.com/office/word/2010/wordprocessingInk" xmlns:wne="http://schemas.microsoft.com/office/word/2006/wordml" xmlns:wps="http://schemas.microsoft.com/office/word/2010/wordprocessingShape" mc:Ignorable="w14 w15 wp14">
   <w:footnote w:type="separator" w:id="-1">
@@ -863,6 +802,16 @@
 </file>
 
 <file path=word/header1.xml><?xml version="1.0" encoding="utf-8"?>
+<w:hdr xmlns:wpc="http://schemas.microsoft.com/office/word/2010/wordprocessingCanvas" xmlns:mc="http://schemas.openxmlformats.org/markup-compatibility/2006" xmlns:o="urn:schemas-microsoft-com:office:office" xmlns:r="http://schemas.openxmlformats.org/officeDocument/2006/relationships" xmlns:m="http://schemas.openxmlformats.org/officeDocument/2006/math" xmlns:v="urn:schemas-microsoft-com:vml" xmlns:wp14="http://schemas.microsoft.com/office/word/2010/wordprocessingDrawing" xmlns:wp="http://schemas.openxmlformats.org/drawingml/2006/wordprocessingDrawing" xmlns:w10="urn:schemas-microsoft-com:office:word" xmlns:w="http://schemas.openxmlformats.org/wordprocessingml/2006/main" xmlns:w14="http://schemas.microsoft.com/office/word/2010/wordml" xmlns:w15="http://schemas.microsoft.com/office/word/2012/wordml" xmlns:wpg="http://schemas.microsoft.com/office/word/2010/wordprocessingGroup" xmlns:wpi="http://schemas.microsoft.com/office/word/2010/wordprocessingInk" xmlns:wne="http://schemas.microsoft.com/office/word/2006/wordml" xmlns:wps="http://schemas.microsoft.com/office/word/2010/wordprocessingShape" mc:Ignorable="w14 w15 wp14">
+  <w:p>
+    <w:pPr>
+      <w:pStyle w:val="Header"/>
+    </w:pPr>
+  </w:p>
+</w:hdr>
+</file>
+
+<file path=word/header2.xml><?xml version="1.0" encoding="utf-8"?>
 <w:hdr xmlns:wpc="http://schemas.microsoft.com/office/word/2010/wordprocessingCanvas" xmlns:mc="http://schemas.openxmlformats.org/markup-compatibility/2006" xmlns:o="urn:schemas-microsoft-com:office:office" xmlns:r="http://schemas.openxmlformats.org/officeDocument/2006/relationships" xmlns:m="http://schemas.openxmlformats.org/officeDocument/2006/math" xmlns:v="urn:schemas-microsoft-com:vml" xmlns:wp14="http://schemas.microsoft.com/office/word/2010/wordprocessingDrawing" xmlns:wp="http://schemas.openxmlformats.org/drawingml/2006/wordprocessingDrawing" xmlns:w10="urn:schemas-microsoft-com:office:word" xmlns:w="http://schemas.openxmlformats.org/wordprocessingml/2006/main" xmlns:w14="http://schemas.microsoft.com/office/word/2010/wordml" xmlns:w15="http://schemas.microsoft.com/office/word/2012/wordml" xmlns:wpg="http://schemas.microsoft.com/office/word/2010/wordprocessingGroup" xmlns:wpi="http://schemas.microsoft.com/office/word/2010/wordprocessingInk" xmlns:wne="http://schemas.microsoft.com/office/word/2006/wordml" xmlns:wps="http://schemas.microsoft.com/office/word/2010/wordprocessingShape" mc:Ignorable="w14 w15 wp14">
   <w:tbl>
     <w:tblPr>
@@ -936,7 +885,12 @@
             <w:t>Date: &lt;</w:t>
           </w:r>
           <w:r>
-            <w:t>19/03/2018</w:t>
+            <w:t>22</w:t>
+          </w:r>
+          <w:bookmarkStart w:id="0" w:name="_GoBack"/>
+          <w:bookmarkEnd w:id="0"/>
+          <w:r>
+            <w:t>/03/2018</w:t>
           </w:r>
           <w:r>
             <w:t>&gt;</w:t>
@@ -945,6 +899,16 @@
       </w:tc>
     </w:tr>
   </w:tbl>
+  <w:p>
+    <w:pPr>
+      <w:pStyle w:val="Header"/>
+    </w:pPr>
+  </w:p>
+</w:hdr>
+</file>
+
+<file path=word/header3.xml><?xml version="1.0" encoding="utf-8"?>
+<w:hdr xmlns:wpc="http://schemas.microsoft.com/office/word/2010/wordprocessingCanvas" xmlns:mc="http://schemas.openxmlformats.org/markup-compatibility/2006" xmlns:o="urn:schemas-microsoft-com:office:office" xmlns:r="http://schemas.openxmlformats.org/officeDocument/2006/relationships" xmlns:m="http://schemas.openxmlformats.org/officeDocument/2006/math" xmlns:v="urn:schemas-microsoft-com:vml" xmlns:wp14="http://schemas.microsoft.com/office/word/2010/wordprocessingDrawing" xmlns:wp="http://schemas.openxmlformats.org/drawingml/2006/wordprocessingDrawing" xmlns:w10="urn:schemas-microsoft-com:office:word" xmlns:w="http://schemas.openxmlformats.org/wordprocessingml/2006/main" xmlns:w14="http://schemas.microsoft.com/office/word/2010/wordml" xmlns:w15="http://schemas.microsoft.com/office/word/2012/wordml" xmlns:wpg="http://schemas.microsoft.com/office/word/2010/wordprocessingGroup" xmlns:wpi="http://schemas.microsoft.com/office/word/2010/wordprocessingInk" xmlns:wne="http://schemas.microsoft.com/office/word/2006/wordml" xmlns:wps="http://schemas.microsoft.com/office/word/2010/wordprocessingShape" mc:Ignorable="w14 w15 wp14">
   <w:p>
     <w:pPr>
       <w:pStyle w:val="Header"/>

</xml_diff>

<commit_message>
Fixed error in Use Case Description 1 - related to the change to using a web application. Uploaded Full Use Case Description 2.
</commit_message>
<xml_diff>
--- a/documents/Use Case Descriptions/Full Use case Description 1 - Add an Error.docx
+++ b/documents/Use Case Descriptions/Full Use case Description 1 - Add an Error.docx
@@ -329,13 +329,10 @@
               <w:t xml:space="preserve"> </w:t>
             </w:r>
             <w:r>
-              <w:t>checks the details are valid (inputs are sanitised)</w:t>
-            </w:r>
-            <w:r>
-              <w:t xml:space="preserve"> </w:t>
-            </w:r>
-            <w:r>
-              <w:t>and adds the record to the internal SQLite database.</w:t>
+              <w:t>checks the details are valid (inputs are saniti</w:t>
+            </w:r>
+            <w:r>
+              <w:t>sed) and sends the record to the database.</w:t>
             </w:r>
           </w:p>
         </w:tc>
@@ -450,13 +447,7 @@
         <w:t xml:space="preserve"> of the normal flow </w:t>
       </w:r>
       <w:r>
-        <w:t xml:space="preserve">the </w:t>
-      </w:r>
-      <w:r>
-        <w:t>connection to the server is lost</w:t>
-      </w:r>
-      <w:r>
-        <w:t>, then:</w:t>
+        <w:t>the connection to the server is lost, then:</w:t>
       </w:r>
     </w:p>
     <w:tbl>
@@ -882,19 +873,16 @@
             <w:pStyle w:val="Header"/>
           </w:pPr>
           <w:r>
-            <w:t>Date: &lt;</w:t>
+            <w:t xml:space="preserve">Date: </w:t>
           </w:r>
           <w:r>
             <w:t>22</w:t>
           </w:r>
-          <w:bookmarkStart w:id="0" w:name="_GoBack"/>
-          <w:bookmarkEnd w:id="0"/>
           <w:r>
             <w:t>/03/2018</w:t>
           </w:r>
-          <w:r>
-            <w:t>&gt;</w:t>
-          </w:r>
+          <w:bookmarkStart w:id="0" w:name="_GoBack"/>
+          <w:bookmarkEnd w:id="0"/>
         </w:p>
       </w:tc>
     </w:tr>

</xml_diff>

<commit_message>
Updated Full Use Case Descriptions 1-6 as per feedback from teammates. Also moved the latest version of Use Case 9 into the folder, and renamed Use Cases 9-11 to add a hyphen.
</commit_message>
<xml_diff>
--- a/documents/Use Case Descriptions/Full Use case Description 1 - Add an Error.docx
+++ b/documents/Use Case Descriptions/Full Use case Description 1 - Add an Error.docx
@@ -267,7 +267,13 @@
               <w:ind w:left="0"/>
             </w:pPr>
             <w:r>
-              <w:t>1.1: Enters the details of the errors into the various fields.</w:t>
+              <w:t xml:space="preserve">1.1: </w:t>
+            </w:r>
+            <w:r>
+              <w:t>The user e</w:t>
+            </w:r>
+            <w:r>
+              <w:t>nters the details of the errors into the various fields.</w:t>
             </w:r>
           </w:p>
         </w:tc>
@@ -332,7 +338,13 @@
               <w:t>checks the details are valid (inputs are saniti</w:t>
             </w:r>
             <w:r>
-              <w:t>sed) and sends the record to the database.</w:t>
+              <w:t xml:space="preserve">sed) and </w:t>
+            </w:r>
+            <w:r>
+              <w:t>adds</w:t>
+            </w:r>
+            <w:r>
+              <w:t xml:space="preserve"> the record to the database.</w:t>
             </w:r>
           </w:p>
         </w:tc>
@@ -647,6 +659,161 @@
             </w:r>
             <w:r>
               <w:t>sends an error message to the user, indicating which fields failed which checks.</w:t>
+            </w:r>
+          </w:p>
+        </w:tc>
+      </w:tr>
+    </w:tbl>
+    <w:p>
+      <w:pPr>
+        <w:pStyle w:val="ListParagraph"/>
+        <w:ind w:left="792"/>
+      </w:pPr>
+    </w:p>
+    <w:p>
+      <w:pPr>
+        <w:pStyle w:val="ListParagraph"/>
+        <w:ind w:left="360"/>
+      </w:pPr>
+    </w:p>
+    <w:p>
+      <w:pPr>
+        <w:pStyle w:val="ListParagraph"/>
+        <w:ind w:left="792"/>
+      </w:pPr>
+    </w:p>
+    <w:p>
+      <w:pPr>
+        <w:pStyle w:val="ListParagraph"/>
+        <w:ind w:left="792"/>
+      </w:pPr>
+    </w:p>
+    <w:p>
+      <w:pPr>
+        <w:pStyle w:val="ListParagraph"/>
+        <w:ind w:left="792"/>
+      </w:pPr>
+    </w:p>
+    <w:p>
+      <w:pPr>
+        <w:pStyle w:val="ListParagraph"/>
+        <w:ind w:left="792"/>
+      </w:pPr>
+    </w:p>
+    <w:p>
+      <w:pPr>
+        <w:pStyle w:val="ListParagraph"/>
+        <w:numPr>
+          <w:ilvl w:val="1"/>
+          <w:numId w:val="3"/>
+        </w:numPr>
+      </w:pPr>
+      <w:bookmarkStart w:id="0" w:name="_GoBack"/>
+      <w:bookmarkEnd w:id="0"/>
+      <w:r>
+        <w:lastRenderedPageBreak/>
+        <w:t>User abandoning use case</w:t>
+      </w:r>
+    </w:p>
+    <w:p>
+      <w:pPr>
+        <w:pStyle w:val="ListParagraph"/>
+        <w:ind w:left="792"/>
+      </w:pPr>
+      <w:r>
+        <w:t xml:space="preserve">If at </w:t>
+      </w:r>
+      <w:r>
+        <w:t>any step</w:t>
+      </w:r>
+      <w:r>
+        <w:t xml:space="preserve"> of the normal flow the </w:t>
+      </w:r>
+      <w:r>
+        <w:t>user attempts to close the form</w:t>
+      </w:r>
+      <w:r>
+        <w:t>, then:</w:t>
+      </w:r>
+    </w:p>
+    <w:tbl>
+      <w:tblPr>
+        <w:tblStyle w:val="TableGrid"/>
+        <w:tblW w:w="0" w:type="auto"/>
+        <w:tblLook w:val="04A0" w:firstRow="1" w:lastRow="0" w:firstColumn="1" w:lastColumn="0" w:noHBand="0" w:noVBand="1"/>
+      </w:tblPr>
+      <w:tblGrid>
+        <w:gridCol w:w="4508"/>
+        <w:gridCol w:w="4508"/>
+      </w:tblGrid>
+      <w:tr>
+        <w:tc>
+          <w:tcPr>
+            <w:tcW w:w="4508" w:type="dxa"/>
+          </w:tcPr>
+          <w:p>
+            <w:pPr>
+              <w:jc w:val="center"/>
+            </w:pPr>
+            <w:r>
+              <w:t>Actor</w:t>
+            </w:r>
+          </w:p>
+        </w:tc>
+        <w:tc>
+          <w:tcPr>
+            <w:tcW w:w="4508" w:type="dxa"/>
+          </w:tcPr>
+          <w:p>
+            <w:pPr>
+              <w:jc w:val="center"/>
+            </w:pPr>
+            <w:r>
+              <w:t>System</w:t>
+            </w:r>
+          </w:p>
+        </w:tc>
+      </w:tr>
+      <w:tr>
+        <w:tc>
+          <w:tcPr>
+            <w:tcW w:w="4508" w:type="dxa"/>
+          </w:tcPr>
+          <w:p>
+            <w:r>
+              <w:t xml:space="preserve"> </w:t>
+            </w:r>
+          </w:p>
+        </w:tc>
+        <w:tc>
+          <w:tcPr>
+            <w:tcW w:w="4508" w:type="dxa"/>
+          </w:tcPr>
+          <w:p>
+            <w:r>
+              <w:t>3.1: The system creates a pop-up prompt asking the user if they want to discard the details entered so far.</w:t>
+            </w:r>
+          </w:p>
+        </w:tc>
+      </w:tr>
+      <w:tr>
+        <w:tc>
+          <w:tcPr>
+            <w:tcW w:w="4508" w:type="dxa"/>
+          </w:tcPr>
+          <w:p>
+            <w:r>
+              <w:t>3.2 The user confirms they wish to close the form.</w:t>
+            </w:r>
+          </w:p>
+        </w:tc>
+        <w:tc>
+          <w:tcPr>
+            <w:tcW w:w="4508" w:type="dxa"/>
+          </w:tcPr>
+          <w:p>
+            <w:r>
+              <w:t>3.3 The form is closed and all details entered are discarded.</w:t>
             </w:r>
           </w:p>
         </w:tc>
@@ -881,8 +1048,6 @@
           <w:r>
             <w:t>/03/2018</w:t>
           </w:r>
-          <w:bookmarkStart w:id="0" w:name="_GoBack"/>
-          <w:bookmarkEnd w:id="0"/>
         </w:p>
       </w:tc>
     </w:tr>
@@ -908,6 +1073,119 @@
 <file path=word/numbering.xml><?xml version="1.0" encoding="utf-8"?>
 <w:numbering xmlns:wpc="http://schemas.microsoft.com/office/word/2010/wordprocessingCanvas" xmlns:mc="http://schemas.openxmlformats.org/markup-compatibility/2006" xmlns:o="urn:schemas-microsoft-com:office:office" xmlns:r="http://schemas.openxmlformats.org/officeDocument/2006/relationships" xmlns:m="http://schemas.openxmlformats.org/officeDocument/2006/math" xmlns:v="urn:schemas-microsoft-com:vml" xmlns:wp14="http://schemas.microsoft.com/office/word/2010/wordprocessingDrawing" xmlns:wp="http://schemas.openxmlformats.org/drawingml/2006/wordprocessingDrawing" xmlns:w10="urn:schemas-microsoft-com:office:word" xmlns:w="http://schemas.openxmlformats.org/wordprocessingml/2006/main" xmlns:w14="http://schemas.microsoft.com/office/word/2010/wordml" xmlns:w15="http://schemas.microsoft.com/office/word/2012/wordml" xmlns:wpg="http://schemas.microsoft.com/office/word/2010/wordprocessingGroup" xmlns:wpi="http://schemas.microsoft.com/office/word/2010/wordprocessingInk" xmlns:wne="http://schemas.microsoft.com/office/word/2006/wordml" xmlns:wps="http://schemas.microsoft.com/office/word/2010/wordprocessingShape" mc:Ignorable="w14 w15 wp14">
   <w:abstractNum w:abstractNumId="0" w15:restartNumberingAfterBreak="0">
+    <w:nsid w:val="0945461F"/>
+    <w:multiLevelType w:val="multilevel"/>
+    <w:tmpl w:val="00E8284A"/>
+    <w:lvl w:ilvl="0">
+      <w:start w:val="1"/>
+      <w:numFmt w:val="decimal"/>
+      <w:lvlText w:val="%1."/>
+      <w:lvlJc w:val="left"/>
+      <w:pPr>
+        <w:ind w:left="360" w:hanging="360"/>
+      </w:pPr>
+      <w:rPr>
+        <w:rFonts w:hint="default"/>
+      </w:rPr>
+    </w:lvl>
+    <w:lvl w:ilvl="1">
+      <w:start w:val="1"/>
+      <w:numFmt w:val="decimal"/>
+      <w:lvlText w:val="%1.%2."/>
+      <w:lvlJc w:val="left"/>
+      <w:pPr>
+        <w:ind w:left="792" w:hanging="432"/>
+      </w:pPr>
+      <w:rPr>
+        <w:rFonts w:hint="default"/>
+      </w:rPr>
+    </w:lvl>
+    <w:lvl w:ilvl="2">
+      <w:start w:val="1"/>
+      <w:numFmt w:val="decimal"/>
+      <w:lvlText w:val="%1.%2.%3."/>
+      <w:lvlJc w:val="left"/>
+      <w:pPr>
+        <w:ind w:left="1224" w:hanging="504"/>
+      </w:pPr>
+      <w:rPr>
+        <w:rFonts w:hint="default"/>
+      </w:rPr>
+    </w:lvl>
+    <w:lvl w:ilvl="3">
+      <w:start w:val="1"/>
+      <w:numFmt w:val="decimal"/>
+      <w:lvlText w:val="%1.%2.%3.%4."/>
+      <w:lvlJc w:val="left"/>
+      <w:pPr>
+        <w:ind w:left="1728" w:hanging="648"/>
+      </w:pPr>
+      <w:rPr>
+        <w:rFonts w:hint="default"/>
+      </w:rPr>
+    </w:lvl>
+    <w:lvl w:ilvl="4">
+      <w:start w:val="1"/>
+      <w:numFmt w:val="decimal"/>
+      <w:lvlText w:val="%1.%2.%3.%4.%5."/>
+      <w:lvlJc w:val="left"/>
+      <w:pPr>
+        <w:ind w:left="2232" w:hanging="792"/>
+      </w:pPr>
+      <w:rPr>
+        <w:rFonts w:hint="default"/>
+      </w:rPr>
+    </w:lvl>
+    <w:lvl w:ilvl="5">
+      <w:start w:val="1"/>
+      <w:numFmt w:val="decimal"/>
+      <w:lvlText w:val="%1.%2.%3.%4.%5.%6."/>
+      <w:lvlJc w:val="left"/>
+      <w:pPr>
+        <w:ind w:left="2736" w:hanging="936"/>
+      </w:pPr>
+      <w:rPr>
+        <w:rFonts w:hint="default"/>
+      </w:rPr>
+    </w:lvl>
+    <w:lvl w:ilvl="6">
+      <w:start w:val="1"/>
+      <w:numFmt w:val="decimal"/>
+      <w:lvlText w:val="%1.%2.%3.%4.%5.%6.%7."/>
+      <w:lvlJc w:val="left"/>
+      <w:pPr>
+        <w:ind w:left="3240" w:hanging="1080"/>
+      </w:pPr>
+      <w:rPr>
+        <w:rFonts w:hint="default"/>
+      </w:rPr>
+    </w:lvl>
+    <w:lvl w:ilvl="7">
+      <w:start w:val="1"/>
+      <w:numFmt w:val="decimal"/>
+      <w:lvlText w:val="%1.%2.%3.%4.%5.%6.%7.%8."/>
+      <w:lvlJc w:val="left"/>
+      <w:pPr>
+        <w:ind w:left="3744" w:hanging="1224"/>
+      </w:pPr>
+      <w:rPr>
+        <w:rFonts w:hint="default"/>
+      </w:rPr>
+    </w:lvl>
+    <w:lvl w:ilvl="8">
+      <w:start w:val="1"/>
+      <w:numFmt w:val="decimal"/>
+      <w:lvlText w:val="%1.%2.%3.%4.%5.%6.%7.%8.%9."/>
+      <w:lvlJc w:val="left"/>
+      <w:pPr>
+        <w:ind w:left="4320" w:hanging="1440"/>
+      </w:pPr>
+      <w:rPr>
+        <w:rFonts w:hint="default"/>
+      </w:rPr>
+    </w:lvl>
+  </w:abstractNum>
+  <w:abstractNum w:abstractNumId="1" w15:restartNumberingAfterBreak="0">
     <w:nsid w:val="1D951388"/>
     <w:multiLevelType w:val="hybridMultilevel"/>
     <w:tmpl w:val="49E4355C"/>
@@ -996,7 +1274,7 @@
       </w:pPr>
     </w:lvl>
   </w:abstractNum>
-  <w:abstractNum w:abstractNumId="1" w15:restartNumberingAfterBreak="0">
+  <w:abstractNum w:abstractNumId="2" w15:restartNumberingAfterBreak="0">
     <w:nsid w:val="26BC2B1A"/>
     <w:multiLevelType w:val="multilevel"/>
     <w:tmpl w:val="8FD692DA"/>
@@ -1109,7 +1387,7 @@
       </w:rPr>
     </w:lvl>
   </w:abstractNum>
-  <w:abstractNum w:abstractNumId="2" w15:restartNumberingAfterBreak="0">
+  <w:abstractNum w:abstractNumId="3" w15:restartNumberingAfterBreak="0">
     <w:nsid w:val="274837F9"/>
     <w:multiLevelType w:val="multilevel"/>
     <w:tmpl w:val="00E8284A"/>
@@ -1222,7 +1500,7 @@
       </w:rPr>
     </w:lvl>
   </w:abstractNum>
-  <w:abstractNum w:abstractNumId="3" w15:restartNumberingAfterBreak="0">
+  <w:abstractNum w:abstractNumId="4" w15:restartNumberingAfterBreak="0">
     <w:nsid w:val="2C2C49BF"/>
     <w:multiLevelType w:val="hybridMultilevel"/>
     <w:tmpl w:val="05BAED1A"/>
@@ -1311,7 +1589,7 @@
       </w:pPr>
     </w:lvl>
   </w:abstractNum>
-  <w:abstractNum w:abstractNumId="4" w15:restartNumberingAfterBreak="0">
+  <w:abstractNum w:abstractNumId="5" w15:restartNumberingAfterBreak="0">
     <w:nsid w:val="30487572"/>
     <w:multiLevelType w:val="hybridMultilevel"/>
     <w:tmpl w:val="C2968FFA"/>
@@ -1400,7 +1678,7 @@
       </w:pPr>
     </w:lvl>
   </w:abstractNum>
-  <w:abstractNum w:abstractNumId="5" w15:restartNumberingAfterBreak="0">
+  <w:abstractNum w:abstractNumId="6" w15:restartNumberingAfterBreak="0">
     <w:nsid w:val="34224A95"/>
     <w:multiLevelType w:val="multilevel"/>
     <w:tmpl w:val="00E8284A"/>
@@ -1513,7 +1791,7 @@
       </w:rPr>
     </w:lvl>
   </w:abstractNum>
-  <w:abstractNum w:abstractNumId="6" w15:restartNumberingAfterBreak="0">
+  <w:abstractNum w:abstractNumId="7" w15:restartNumberingAfterBreak="0">
     <w:nsid w:val="39680C1D"/>
     <w:multiLevelType w:val="hybridMultilevel"/>
     <w:tmpl w:val="D4CAD864"/>
@@ -1625,7 +1903,7 @@
       </w:rPr>
     </w:lvl>
   </w:abstractNum>
-  <w:abstractNum w:abstractNumId="7" w15:restartNumberingAfterBreak="0">
+  <w:abstractNum w:abstractNumId="8" w15:restartNumberingAfterBreak="0">
     <w:nsid w:val="5EE367F2"/>
     <w:multiLevelType w:val="multilevel"/>
     <w:tmpl w:val="00E8284A"/>
@@ -1738,29 +2016,148 @@
       </w:rPr>
     </w:lvl>
   </w:abstractNum>
+  <w:abstractNum w:abstractNumId="9" w15:restartNumberingAfterBreak="0">
+    <w:nsid w:val="767F2559"/>
+    <w:multiLevelType w:val="multilevel"/>
+    <w:tmpl w:val="00E8284A"/>
+    <w:lvl w:ilvl="0">
+      <w:start w:val="1"/>
+      <w:numFmt w:val="decimal"/>
+      <w:lvlText w:val="%1."/>
+      <w:lvlJc w:val="left"/>
+      <w:pPr>
+        <w:ind w:left="360" w:hanging="360"/>
+      </w:pPr>
+      <w:rPr>
+        <w:rFonts w:hint="default"/>
+      </w:rPr>
+    </w:lvl>
+    <w:lvl w:ilvl="1">
+      <w:start w:val="1"/>
+      <w:numFmt w:val="decimal"/>
+      <w:lvlText w:val="%1.%2."/>
+      <w:lvlJc w:val="left"/>
+      <w:pPr>
+        <w:ind w:left="792" w:hanging="432"/>
+      </w:pPr>
+      <w:rPr>
+        <w:rFonts w:hint="default"/>
+      </w:rPr>
+    </w:lvl>
+    <w:lvl w:ilvl="2">
+      <w:start w:val="1"/>
+      <w:numFmt w:val="decimal"/>
+      <w:lvlText w:val="%1.%2.%3."/>
+      <w:lvlJc w:val="left"/>
+      <w:pPr>
+        <w:ind w:left="1224" w:hanging="504"/>
+      </w:pPr>
+      <w:rPr>
+        <w:rFonts w:hint="default"/>
+      </w:rPr>
+    </w:lvl>
+    <w:lvl w:ilvl="3">
+      <w:start w:val="1"/>
+      <w:numFmt w:val="decimal"/>
+      <w:lvlText w:val="%1.%2.%3.%4."/>
+      <w:lvlJc w:val="left"/>
+      <w:pPr>
+        <w:ind w:left="1728" w:hanging="648"/>
+      </w:pPr>
+      <w:rPr>
+        <w:rFonts w:hint="default"/>
+      </w:rPr>
+    </w:lvl>
+    <w:lvl w:ilvl="4">
+      <w:start w:val="1"/>
+      <w:numFmt w:val="decimal"/>
+      <w:lvlText w:val="%1.%2.%3.%4.%5."/>
+      <w:lvlJc w:val="left"/>
+      <w:pPr>
+        <w:ind w:left="2232" w:hanging="792"/>
+      </w:pPr>
+      <w:rPr>
+        <w:rFonts w:hint="default"/>
+      </w:rPr>
+    </w:lvl>
+    <w:lvl w:ilvl="5">
+      <w:start w:val="1"/>
+      <w:numFmt w:val="decimal"/>
+      <w:lvlText w:val="%1.%2.%3.%4.%5.%6."/>
+      <w:lvlJc w:val="left"/>
+      <w:pPr>
+        <w:ind w:left="2736" w:hanging="936"/>
+      </w:pPr>
+      <w:rPr>
+        <w:rFonts w:hint="default"/>
+      </w:rPr>
+    </w:lvl>
+    <w:lvl w:ilvl="6">
+      <w:start w:val="1"/>
+      <w:numFmt w:val="decimal"/>
+      <w:lvlText w:val="%1.%2.%3.%4.%5.%6.%7."/>
+      <w:lvlJc w:val="left"/>
+      <w:pPr>
+        <w:ind w:left="3240" w:hanging="1080"/>
+      </w:pPr>
+      <w:rPr>
+        <w:rFonts w:hint="default"/>
+      </w:rPr>
+    </w:lvl>
+    <w:lvl w:ilvl="7">
+      <w:start w:val="1"/>
+      <w:numFmt w:val="decimal"/>
+      <w:lvlText w:val="%1.%2.%3.%4.%5.%6.%7.%8."/>
+      <w:lvlJc w:val="left"/>
+      <w:pPr>
+        <w:ind w:left="3744" w:hanging="1224"/>
+      </w:pPr>
+      <w:rPr>
+        <w:rFonts w:hint="default"/>
+      </w:rPr>
+    </w:lvl>
+    <w:lvl w:ilvl="8">
+      <w:start w:val="1"/>
+      <w:numFmt w:val="decimal"/>
+      <w:lvlText w:val="%1.%2.%3.%4.%5.%6.%7.%8.%9."/>
+      <w:lvlJc w:val="left"/>
+      <w:pPr>
+        <w:ind w:left="4320" w:hanging="1440"/>
+      </w:pPr>
+      <w:rPr>
+        <w:rFonts w:hint="default"/>
+      </w:rPr>
+    </w:lvl>
+  </w:abstractNum>
   <w:num w:numId="1">
+    <w:abstractNumId w:val="4"/>
+  </w:num>
+  <w:num w:numId="2">
+    <w:abstractNumId w:val="1"/>
+  </w:num>
+  <w:num w:numId="3">
     <w:abstractNumId w:val="3"/>
   </w:num>
-  <w:num w:numId="2">
-    <w:abstractNumId w:val="0"/>
+  <w:num w:numId="4">
+    <w:abstractNumId w:val="5"/>
   </w:num>
-  <w:num w:numId="3">
+  <w:num w:numId="5">
     <w:abstractNumId w:val="2"/>
   </w:num>
-  <w:num w:numId="4">
-    <w:abstractNumId w:val="4"/>
+  <w:num w:numId="6">
+    <w:abstractNumId w:val="7"/>
   </w:num>
-  <w:num w:numId="5">
-    <w:abstractNumId w:val="1"/>
-  </w:num>
-  <w:num w:numId="6">
+  <w:num w:numId="7">
     <w:abstractNumId w:val="6"/>
   </w:num>
-  <w:num w:numId="7">
-    <w:abstractNumId w:val="5"/>
+  <w:num w:numId="8">
+    <w:abstractNumId w:val="8"/>
   </w:num>
-  <w:num w:numId="8">
-    <w:abstractNumId w:val="7"/>
+  <w:num w:numId="9">
+    <w:abstractNumId w:val="9"/>
+  </w:num>
+  <w:num w:numId="10">
+    <w:abstractNumId w:val="0"/>
   </w:num>
 </w:numbering>
 </file>

</xml_diff>